<commit_message>
Actualización del GDD 2
</commit_message>
<xml_diff>
--- a/docs/Timeless Deck - GDD.docx
+++ b/docs/Timeless Deck - GDD.docx
@@ -2971,7 +2971,7 @@
         <w:rPr>
           <w:rtl w:val="0"/>
         </w:rPr>
-        <w:t xml:space="preserve">El jugador comienza con un mazo de 4 cartas predefinido. Como máximo, se podrá tener 16 cartas diferentes en su mazo de combate y nunca podrá llevar menos de 4.</w:t>
+        <w:t xml:space="preserve">El jugador comienza con un mazo de 4 cartas predefinido. Como máximo, se podrá tener 15 cartas diferentes en su mazo de combate y nunca podrá llevar menos de 4.</w:t>
       </w:r>
       <w:r>
         <w:rPr>
@@ -3007,12 +3007,12 @@
           <wp:inline distB="114300" distT="114300" distL="114300" distR="114300">
             <wp:extent cx="5731200" cy="3644900"/>
             <wp:effectExtent b="0" l="0" r="0" t="0"/>
-            <wp:docPr id="2" name="image14.png"/>
+            <wp:docPr id="2" name="image17.png"/>
             <a:graphic>
               <a:graphicData uri="http://schemas.openxmlformats.org/drawingml/2006/picture">
                 <pic:pic>
                   <pic:nvPicPr>
-                    <pic:cNvPr id="0" name="image14.png"/>
+                    <pic:cNvPr id="0" name="image17.png"/>
                     <pic:cNvPicPr preferRelativeResize="0"/>
                   </pic:nvPicPr>
                   <pic:blipFill>
@@ -3950,12 +3950,12 @@
           <wp:inline distB="114300" distT="114300" distL="114300" distR="114300">
             <wp:extent cx="5225888" cy="2939562"/>
             <wp:effectExtent b="0" l="0" r="0" t="0"/>
-            <wp:docPr id="17" name="image16.png"/>
+            <wp:docPr id="17" name="image7.png"/>
             <a:graphic>
               <a:graphicData uri="http://schemas.openxmlformats.org/drawingml/2006/picture">
                 <pic:pic>
                   <pic:nvPicPr>
-                    <pic:cNvPr id="0" name="image16.png"/>
+                    <pic:cNvPr id="0" name="image7.png"/>
                     <pic:cNvPicPr preferRelativeResize="0"/>
                   </pic:nvPicPr>
                   <pic:blipFill>
@@ -4022,12 +4022,12 @@
           <wp:inline distB="114300" distT="114300" distL="114300" distR="114300">
             <wp:extent cx="5244938" cy="2924336"/>
             <wp:effectExtent b="0" l="0" r="0" t="0"/>
-            <wp:docPr id="15" name="image8.png"/>
+            <wp:docPr id="15" name="image18.png"/>
             <a:graphic>
               <a:graphicData uri="http://schemas.openxmlformats.org/drawingml/2006/picture">
                 <pic:pic>
                   <pic:nvPicPr>
-                    <pic:cNvPr id="0" name="image8.png"/>
+                    <pic:cNvPr id="0" name="image18.png"/>
                     <pic:cNvPicPr preferRelativeResize="0"/>
                   </pic:nvPicPr>
                   <pic:blipFill>
@@ -4111,12 +4111,12 @@
           <wp:inline distB="114300" distT="114300" distL="114300" distR="114300">
             <wp:extent cx="5230650" cy="2954435"/>
             <wp:effectExtent b="0" l="0" r="0" t="0"/>
-            <wp:docPr id="9" name="image4.png"/>
+            <wp:docPr id="9" name="image10.png"/>
             <a:graphic>
               <a:graphicData uri="http://schemas.openxmlformats.org/drawingml/2006/picture">
                 <pic:pic>
                   <pic:nvPicPr>
-                    <pic:cNvPr id="0" name="image4.png"/>
+                    <pic:cNvPr id="0" name="image10.png"/>
                     <pic:cNvPicPr preferRelativeResize="0"/>
                   </pic:nvPicPr>
                   <pic:blipFill>
@@ -4202,12 +4202,12 @@
           <wp:inline distB="114300" distT="114300" distL="114300" distR="114300">
             <wp:extent cx="5283038" cy="2950633"/>
             <wp:effectExtent b="0" l="0" r="0" t="0"/>
-            <wp:docPr id="19" name="image19.png"/>
+            <wp:docPr id="19" name="image6.png"/>
             <a:graphic>
               <a:graphicData uri="http://schemas.openxmlformats.org/drawingml/2006/picture">
                 <pic:pic>
                   <pic:nvPicPr>
-                    <pic:cNvPr id="0" name="image19.png"/>
+                    <pic:cNvPr id="0" name="image6.png"/>
                     <pic:cNvPicPr preferRelativeResize="0"/>
                   </pic:nvPicPr>
                   <pic:blipFill>
@@ -4333,12 +4333,12 @@
           <wp:inline distB="114300" distT="114300" distL="114300" distR="114300">
             <wp:extent cx="5024438" cy="2829376"/>
             <wp:effectExtent b="0" l="0" r="0" t="0"/>
-            <wp:docPr id="5" name="image11.png"/>
+            <wp:docPr id="5" name="image15.png"/>
             <a:graphic>
               <a:graphicData uri="http://schemas.openxmlformats.org/drawingml/2006/picture">
                 <pic:pic>
                   <pic:nvPicPr>
-                    <pic:cNvPr id="0" name="image11.png"/>
+                    <pic:cNvPr id="0" name="image15.png"/>
                     <pic:cNvPicPr preferRelativeResize="0"/>
                   </pic:nvPicPr>
                   <pic:blipFill>
@@ -4381,12 +4381,12 @@
           <wp:inline distB="114300" distT="114300" distL="114300" distR="114300">
             <wp:extent cx="5044913" cy="2820311"/>
             <wp:effectExtent b="0" l="0" r="0" t="0"/>
-            <wp:docPr id="3" name="image3.png"/>
+            <wp:docPr id="3" name="image14.png"/>
             <a:graphic>
               <a:graphicData uri="http://schemas.openxmlformats.org/drawingml/2006/picture">
                 <pic:pic>
                   <pic:nvPicPr>
-                    <pic:cNvPr id="0" name="image3.png"/>
+                    <pic:cNvPr id="0" name="image14.png"/>
                     <pic:cNvPicPr preferRelativeResize="0"/>
                   </pic:nvPicPr>
                   <pic:blipFill>
@@ -4475,12 +4475,12 @@
           <wp:inline distB="114300" distT="114300" distL="114300" distR="114300">
             <wp:extent cx="5399318" cy="3040480"/>
             <wp:effectExtent b="0" l="0" r="0" t="0"/>
-            <wp:docPr id="8" name="image2.png"/>
+            <wp:docPr id="8" name="image4.png"/>
             <a:graphic>
               <a:graphicData uri="http://schemas.openxmlformats.org/drawingml/2006/picture">
                 <pic:pic>
                   <pic:nvPicPr>
-                    <pic:cNvPr id="0" name="image2.png"/>
+                    <pic:cNvPr id="0" name="image4.png"/>
                     <pic:cNvPicPr preferRelativeResize="0"/>
                   </pic:nvPicPr>
                   <pic:blipFill>
@@ -4583,12 +4583,12 @@
           <wp:inline distB="114300" distT="114300" distL="114300" distR="114300">
             <wp:extent cx="5405185" cy="3025780"/>
             <wp:effectExtent b="0" l="0" r="0" t="0"/>
-            <wp:docPr id="20" name="image17.png"/>
+            <wp:docPr id="20" name="image1.png"/>
             <a:graphic>
               <a:graphicData uri="http://schemas.openxmlformats.org/drawingml/2006/picture">
                 <pic:pic>
                   <pic:nvPicPr>
-                    <pic:cNvPr id="0" name="image17.png"/>
+                    <pic:cNvPr id="0" name="image1.png"/>
                     <pic:cNvPicPr preferRelativeResize="0"/>
                   </pic:nvPicPr>
                   <pic:blipFill>
@@ -4923,12 +4923,12 @@
           <wp:inline distB="114300" distT="114300" distL="114300" distR="114300">
             <wp:extent cx="5249700" cy="2939456"/>
             <wp:effectExtent b="0" l="0" r="0" t="0"/>
-            <wp:docPr id="18" name="image20.png"/>
+            <wp:docPr id="18" name="image8.png"/>
             <a:graphic>
               <a:graphicData uri="http://schemas.openxmlformats.org/drawingml/2006/picture">
                 <pic:pic>
                   <pic:nvPicPr>
-                    <pic:cNvPr id="0" name="image20.png"/>
+                    <pic:cNvPr id="0" name="image8.png"/>
                     <pic:cNvPicPr preferRelativeResize="0"/>
                   </pic:nvPicPr>
                   <pic:blipFill>
@@ -4969,12 +4969,12 @@
           <wp:inline distB="114300" distT="114300" distL="114300" distR="114300">
             <wp:extent cx="5330663" cy="3008945"/>
             <wp:effectExtent b="0" l="0" r="0" t="0"/>
-            <wp:docPr id="22" name="image21.png"/>
+            <wp:docPr id="22" name="image20.png"/>
             <a:graphic>
               <a:graphicData uri="http://schemas.openxmlformats.org/drawingml/2006/picture">
                 <pic:pic>
                   <pic:nvPicPr>
-                    <pic:cNvPr id="0" name="image21.png"/>
+                    <pic:cNvPr id="0" name="image20.png"/>
                     <pic:cNvPicPr preferRelativeResize="0"/>
                   </pic:nvPicPr>
                   <pic:blipFill>
@@ -5237,12 +5237,12 @@
           <wp:inline distB="114300" distT="114300" distL="114300" distR="114300">
             <wp:extent cx="5261100" cy="2941391"/>
             <wp:effectExtent b="0" l="0" r="0" t="0"/>
-            <wp:docPr id="14" name="image5.png"/>
+            <wp:docPr id="14" name="image21.png"/>
             <a:graphic>
               <a:graphicData uri="http://schemas.openxmlformats.org/drawingml/2006/picture">
                 <pic:pic>
                   <pic:nvPicPr>
-                    <pic:cNvPr id="0" name="image5.png"/>
+                    <pic:cNvPr id="0" name="image21.png"/>
                     <pic:cNvPicPr preferRelativeResize="0"/>
                   </pic:nvPicPr>
                   <pic:blipFill>
@@ -5354,12 +5354,12 @@
           <wp:inline distB="114300" distT="114300" distL="114300" distR="114300">
             <wp:extent cx="5287800" cy="2971240"/>
             <wp:effectExtent b="0" l="0" r="0" t="0"/>
-            <wp:docPr id="4" name="image6.png"/>
+            <wp:docPr id="4" name="image12.png"/>
             <a:graphic>
               <a:graphicData uri="http://schemas.openxmlformats.org/drawingml/2006/picture">
                 <pic:pic>
                   <pic:nvPicPr>
-                    <pic:cNvPr id="0" name="image6.png"/>
+                    <pic:cNvPr id="0" name="image12.png"/>
                     <pic:cNvPicPr preferRelativeResize="0"/>
                   </pic:nvPicPr>
                   <pic:blipFill>
@@ -5418,12 +5418,12 @@
           <wp:inline distB="114300" distT="114300" distL="114300" distR="114300">
             <wp:extent cx="5335425" cy="2982945"/>
             <wp:effectExtent b="0" l="0" r="0" t="0"/>
-            <wp:docPr id="7" name="image1.png"/>
+            <wp:docPr id="7" name="image2.png"/>
             <a:graphic>
               <a:graphicData uri="http://schemas.openxmlformats.org/drawingml/2006/picture">
                 <pic:pic>
                   <pic:nvPicPr>
-                    <pic:cNvPr id="0" name="image1.png"/>
+                    <pic:cNvPr id="0" name="image2.png"/>
                     <pic:cNvPicPr preferRelativeResize="0"/>
                   </pic:nvPicPr>
                   <pic:blipFill>
@@ -8021,12 +8021,12 @@
           <wp:inline distB="114300" distT="114300" distL="114300" distR="114300">
             <wp:extent cx="3695700" cy="2914650"/>
             <wp:effectExtent b="0" l="0" r="0" t="0"/>
-            <wp:docPr id="10" name="image10.png"/>
+            <wp:docPr id="10" name="image3.png"/>
             <a:graphic>
               <a:graphicData uri="http://schemas.openxmlformats.org/drawingml/2006/picture">
                 <pic:pic>
                   <pic:nvPicPr>
-                    <pic:cNvPr id="0" name="image10.png"/>
+                    <pic:cNvPr id="0" name="image3.png"/>
                     <pic:cNvPicPr preferRelativeResize="0"/>
                   </pic:nvPicPr>
                   <pic:blipFill>
@@ -8113,12 +8113,12 @@
           <wp:inline distB="114300" distT="114300" distL="114300" distR="114300">
             <wp:extent cx="2498934" cy="1970486"/>
             <wp:effectExtent b="0" l="0" r="0" t="0"/>
-            <wp:docPr id="12" name="image12.png"/>
+            <wp:docPr id="12" name="image9.png"/>
             <a:graphic>
               <a:graphicData uri="http://schemas.openxmlformats.org/drawingml/2006/picture">
                 <pic:pic>
                   <pic:nvPicPr>
-                    <pic:cNvPr id="0" name="image12.png"/>
+                    <pic:cNvPr id="0" name="image9.png"/>
                     <pic:cNvPicPr preferRelativeResize="0"/>
                   </pic:nvPicPr>
                   <pic:blipFill>
@@ -8148,12 +8148,12 @@
           <wp:inline distB="114300" distT="114300" distL="114300" distR="114300">
             <wp:extent cx="2443163" cy="1961663"/>
             <wp:effectExtent b="0" l="0" r="0" t="0"/>
-            <wp:docPr id="1" name="image15.png"/>
+            <wp:docPr id="1" name="image19.png"/>
             <a:graphic>
               <a:graphicData uri="http://schemas.openxmlformats.org/drawingml/2006/picture">
                 <pic:pic>
                   <pic:nvPicPr>
-                    <pic:cNvPr id="0" name="image15.png"/>
+                    <pic:cNvPr id="0" name="image19.png"/>
                     <pic:cNvPicPr preferRelativeResize="0"/>
                   </pic:nvPicPr>
                   <pic:blipFill>
@@ -8194,12 +8194,12 @@
           <wp:inline distB="114300" distT="114300" distL="114300" distR="114300">
             <wp:extent cx="1547813" cy="1975304"/>
             <wp:effectExtent b="0" l="0" r="0" t="0"/>
-            <wp:docPr id="6" name="image9.png"/>
+            <wp:docPr id="6" name="image11.png"/>
             <a:graphic>
               <a:graphicData uri="http://schemas.openxmlformats.org/drawingml/2006/picture">
                 <pic:pic>
                   <pic:nvPicPr>
-                    <pic:cNvPr id="0" name="image9.png"/>
+                    <pic:cNvPr id="0" name="image11.png"/>
                     <pic:cNvPicPr preferRelativeResize="0"/>
                   </pic:nvPicPr>
                   <pic:blipFill>
@@ -8229,12 +8229,12 @@
           <wp:inline distB="114300" distT="114300" distL="114300" distR="114300">
             <wp:extent cx="1277483" cy="1881188"/>
             <wp:effectExtent b="0" l="0" r="0" t="0"/>
-            <wp:docPr id="13" name="image7.png"/>
+            <wp:docPr id="13" name="image5.png"/>
             <a:graphic>
               <a:graphicData uri="http://schemas.openxmlformats.org/drawingml/2006/picture">
                 <pic:pic>
                   <pic:nvPicPr>
-                    <pic:cNvPr id="0" name="image7.png"/>
+                    <pic:cNvPr id="0" name="image5.png"/>
                     <pic:cNvPicPr preferRelativeResize="0"/>
                   </pic:nvPicPr>
                   <pic:blipFill>
@@ -8270,12 +8270,12 @@
           <wp:inline distB="114300" distT="114300" distL="114300" distR="114300">
             <wp:extent cx="1900238" cy="1900238"/>
             <wp:effectExtent b="0" l="0" r="0" t="0"/>
-            <wp:docPr id="16" name="image18.jpg"/>
+            <wp:docPr id="16" name="image16.jpg"/>
             <a:graphic>
               <a:graphicData uri="http://schemas.openxmlformats.org/drawingml/2006/picture">
                 <pic:pic>
                   <pic:nvPicPr>
-                    <pic:cNvPr id="0" name="image18.jpg"/>
+                    <pic:cNvPr id="0" name="image16.jpg"/>
                     <pic:cNvPicPr preferRelativeResize="0"/>
                   </pic:nvPicPr>
                   <pic:blipFill>

</xml_diff>